<commit_message>
Edited extract class after doc
</commit_message>
<xml_diff>
--- a/Patrick/Extract Class/After/Refactoring the Shape class.docx
+++ b/Patrick/Extract Class/After/Refactoring the Shape class.docx
@@ -1200,10 +1200,42 @@
           <w:spacing w:val="3"/>
           <w:bdr w:val="none" w:sz="0" w:space="0" w:color="auto" w:frame="1"/>
         </w:rPr>
-        <w:t xml:space="preserve">Here, the error logging functionality is extracted into its own class. This ensures that functionalities remain distinct and easy to read. </w:t>
+        <w:t xml:space="preserve">Here, the error logging functionality is extracted into its own </w:t>
+      </w:r>
+      <w:r>
+        <w:rPr>
+          <w:rFonts w:eastAsia="Times New Roman" w:cs="Times New Roman"/>
+          <w:spacing w:val="3"/>
+          <w:bdr w:val="none" w:sz="0" w:space="0" w:color="auto" w:frame="1"/>
+        </w:rPr>
+        <w:t xml:space="preserve">Logger </w:t>
+      </w:r>
+      <w:r>
+        <w:rPr>
+          <w:rFonts w:eastAsia="Times New Roman" w:cs="Times New Roman"/>
+          <w:spacing w:val="3"/>
+          <w:bdr w:val="none" w:sz="0" w:space="0" w:color="auto" w:frame="1"/>
+        </w:rPr>
+        <w:t xml:space="preserve">class. </w:t>
+      </w:r>
+      <w:r>
+        <w:rPr>
+          <w:rFonts w:eastAsia="Times New Roman" w:cs="Times New Roman"/>
+          <w:spacing w:val="3"/>
+          <w:bdr w:val="none" w:sz="0" w:space="0" w:color="auto" w:frame="1"/>
+        </w:rPr>
+        <w:t xml:space="preserve">Shape drawing and error logging are now separated into their own classes. </w:t>
       </w:r>
       <w:bookmarkStart w:id="0" w:name="_GoBack"/>
       <w:bookmarkEnd w:id="0"/>
+      <w:r>
+        <w:rPr>
+          <w:rFonts w:eastAsia="Times New Roman" w:cs="Times New Roman"/>
+          <w:spacing w:val="3"/>
+          <w:bdr w:val="none" w:sz="0" w:space="0" w:color="auto" w:frame="1"/>
+        </w:rPr>
+        <w:t xml:space="preserve">This ensures that functionalities remain distinct and easy to read. </w:t>
+      </w:r>
     </w:p>
     <w:sectPr>
       <w:pgSz w:w="11906" w:h="16838"/>

</xml_diff>